<commit_message>
added github link to word file
</commit_message>
<xml_diff>
--- a/Labs/Lab 2/Лабораторна робота №2, Іваницька Анна, Звіт.docx
+++ b/Labs/Lab 2/Лабораторна робота №2, Іваницька Анна, Звіт.docx
@@ -113,7 +113,39 @@
       <w:pPr>
         <w:rPr>
           <w:sz w:val="28"/>
-          <w:lang w:val="ru-RU"/>
+        </w:rPr>
+      </w:pPr>
+      <w:proofErr w:type="spellStart"/>
+      <w:r>
+        <w:rPr>
+          <w:sz w:val="28"/>
+          <w:lang w:val="en-US"/>
+        </w:rPr>
+        <w:t>Github</w:t>
+      </w:r>
+      <w:proofErr w:type="spellEnd"/>
+      <w:r>
+        <w:rPr>
+          <w:sz w:val="28"/>
+          <w:lang w:val="en-US"/>
+        </w:rPr>
+        <w:t xml:space="preserve"> link: </w:t>
+      </w:r>
+      <w:hyperlink r:id="rId4" w:history="1">
+        <w:r>
+          <w:rPr>
+            <w:rStyle w:val="a3"/>
+            <w:sz w:val="28"/>
+          </w:rPr>
+          <w:t>https://github.com/AnnaIvn/progTechMain_23.git</w:t>
+        </w:r>
+      </w:hyperlink>
+    </w:p>
+    <w:p>
+      <w:pPr>
+        <w:rPr>
+          <w:sz w:val="28"/>
+          <w:lang w:val="en-US"/>
         </w:rPr>
       </w:pPr>
       <w:r>
@@ -134,7 +166,7 @@
         <w:rPr>
           <w:b/>
           <w:sz w:val="28"/>
-          <w:lang w:val="ru-RU"/>
+          <w:lang w:val="en-US"/>
         </w:rPr>
         <w:t>_</w:t>
       </w:r>
@@ -150,11 +182,10 @@
         <w:rPr>
           <w:b/>
           <w:sz w:val="28"/>
-          <w:lang w:val="ru-RU"/>
+          <w:lang w:val="en-US"/>
         </w:rPr>
         <w:t>.</w:t>
       </w:r>
-      <w:proofErr w:type="spellStart"/>
       <w:r>
         <w:rPr>
           <w:b/>
@@ -163,7 +194,6 @@
         </w:rPr>
         <w:t>py</w:t>
       </w:r>
-      <w:proofErr w:type="spellEnd"/>
     </w:p>
     <w:p>
       <w:pPr>
@@ -3677,6 +3707,7 @@
           <w:szCs w:val="21"/>
           <w:lang w:eastAsia="uk-UA"/>
         </w:rPr>
+        <w:lastRenderedPageBreak/>
         <w:t>def</w:t>
       </w:r>
       <w:proofErr w:type="spellEnd"/>
@@ -3904,7 +3935,6 @@
           <w:szCs w:val="21"/>
           <w:lang w:eastAsia="uk-UA"/>
         </w:rPr>
-        <w:lastRenderedPageBreak/>
         <w:t xml:space="preserve">        </w:t>
       </w:r>
       <w:proofErr w:type="spellStart"/>
@@ -8074,6 +8104,7 @@
           <w:szCs w:val="21"/>
           <w:lang w:eastAsia="uk-UA"/>
         </w:rPr>
+        <w:lastRenderedPageBreak/>
         <w:t xml:space="preserve">        </w:t>
       </w:r>
       <w:proofErr w:type="spellStart"/>
@@ -8331,7 +8362,6 @@
           <w:szCs w:val="21"/>
           <w:lang w:eastAsia="uk-UA"/>
         </w:rPr>
-        <w:lastRenderedPageBreak/>
         <w:t xml:space="preserve">        </w:t>
       </w:r>
       <w:proofErr w:type="spellStart"/>
@@ -10082,7 +10112,7 @@
       <w:pPr>
         <w:rPr>
           <w:sz w:val="28"/>
-          <w:lang w:val="en-US"/>
+          <w:lang w:val="ru-RU"/>
         </w:rPr>
       </w:pPr>
     </w:p>
@@ -10090,7 +10120,7 @@
       <w:pPr>
         <w:rPr>
           <w:sz w:val="28"/>
-          <w:lang w:val="en-US"/>
+          <w:lang w:val="ru-RU"/>
         </w:rPr>
       </w:pPr>
       <w:r>
@@ -10122,7 +10152,7 @@
                     <pic:cNvPicPr/>
                   </pic:nvPicPr>
                   <pic:blipFill rotWithShape="1">
-                    <a:blip r:embed="rId4"/>
+                    <a:blip r:embed="rId5"/>
                     <a:srcRect l="8809" t="5378" r="-8" b="16779"/>
                     <a:stretch/>
                   </pic:blipFill>
@@ -10206,7 +10236,7 @@
                     <pic:cNvPicPr/>
                   </pic:nvPicPr>
                   <pic:blipFill rotWithShape="1">
-                    <a:blip r:embed="rId5"/>
+                    <a:blip r:embed="rId6"/>
                     <a:srcRect l="31412" t="24363" r="1059" b="10309"/>
                     <a:stretch/>
                   </pic:blipFill>
@@ -10296,15 +10326,23 @@
       </w:pPr>
       <w:r>
         <w:rPr>
+          <w:b/>
           <w:sz w:val="28"/>
         </w:rPr>
         <w:t>Виснов</w:t>
       </w:r>
       <w:r>
         <w:rPr>
+          <w:b/>
           <w:sz w:val="28"/>
         </w:rPr>
-        <w:t xml:space="preserve">ок: У ході виконання цієї лабораторної роботи я навчилася писати </w:t>
+        <w:t>ок:</w:t>
+      </w:r>
+      <w:r>
+        <w:rPr>
+          <w:sz w:val="28"/>
+        </w:rPr>
+        <w:t xml:space="preserve"> У ході виконання цієї лабораторної роботи я навчилася писати </w:t>
       </w:r>
       <w:r>
         <w:rPr>
@@ -10326,6 +10364,38 @@
         </w:rPr>
         <w:t>тести для програм.</w:t>
       </w:r>
+    </w:p>
+    <w:p>
+      <w:pPr>
+        <w:rPr>
+          <w:sz w:val="28"/>
+        </w:rPr>
+      </w:pPr>
+      <w:proofErr w:type="spellStart"/>
+      <w:r>
+        <w:rPr>
+          <w:sz w:val="28"/>
+          <w:lang w:val="en-US"/>
+        </w:rPr>
+        <w:t>Github</w:t>
+      </w:r>
+      <w:proofErr w:type="spellEnd"/>
+      <w:r>
+        <w:rPr>
+          <w:sz w:val="28"/>
+          <w:lang w:val="en-US"/>
+        </w:rPr>
+        <w:t xml:space="preserve"> link: </w:t>
+      </w:r>
+      <w:hyperlink r:id="rId7" w:history="1">
+        <w:r>
+          <w:rPr>
+            <w:rStyle w:val="a3"/>
+            <w:sz w:val="28"/>
+          </w:rPr>
+          <w:t>https://github.com/AnnaIvn/progTechMain_23.git</w:t>
+        </w:r>
+      </w:hyperlink>
       <w:bookmarkStart w:id="0" w:name="_GoBack"/>
       <w:bookmarkEnd w:id="0"/>
     </w:p>
@@ -10767,6 +10837,17 @@
     <w:semiHidden/>
     <w:unhideWhenUsed/>
   </w:style>
+  <w:style w:type="character" w:styleId="a3">
+    <w:name w:val="Hyperlink"/>
+    <w:basedOn w:val="a0"/>
+    <w:uiPriority w:val="99"/>
+    <w:unhideWhenUsed/>
+    <w:rsid w:val="001C2A6A"/>
+    <w:rPr>
+      <w:color w:val="0563C1" w:themeColor="hyperlink"/>
+      <w:u w:val="single"/>
+    </w:rPr>
+  </w:style>
 </w:styles>
 </file>
 

</xml_diff>